<commit_message>
Listo Refuerzo de GitHub
</commit_message>
<xml_diff>
--- a/cursoGit/CursoGit.docx
+++ b/cursoGit/CursoGit.docx
@@ -2,6 +2,19 @@
 <file path=word/document.xml><?xml version="1.0" encoding="utf-8"?>
 <w:document xmlns:wpc="http://schemas.microsoft.com/office/word/2010/wordprocessingCanvas" xmlns:cx="http://schemas.microsoft.com/office/drawing/2014/chartex" xmlns:cx1="http://schemas.microsoft.com/office/drawing/2015/9/8/chartex" xmlns:cx2="http://schemas.microsoft.com/office/drawing/2015/10/21/chartex" xmlns:cx3="http://schemas.microsoft.com/office/drawing/2016/5/9/chartex" xmlns:cx4="http://schemas.microsoft.com/office/drawing/2016/5/10/chartex" xmlns:cx5="http://schemas.microsoft.com/office/drawing/2016/5/11/chartex" xmlns:cx6="http://schemas.microsoft.com/office/drawing/2016/5/12/chartex" xmlns:cx7="http://schemas.microsoft.com/office/drawing/2016/5/13/chartex" xmlns:cx8="http://schemas.microsoft.com/office/drawing/2016/5/14/chartex" xmlns:mc="http://schemas.openxmlformats.org/markup-compatibility/2006" xmlns:aink="http://schemas.microsoft.com/office/drawing/2016/ink" xmlns:am3d="http://schemas.microsoft.com/office/drawing/2017/model3d" xmlns:o="urn:schemas-microsoft-com:office:office" xmlns:oel="http://schemas.microsoft.com/office/2019/extlst" xmlns:r="http://schemas.openxmlformats.org/officeDocument/2006/relationships" xmlns:m="http://schemas.openxmlformats.org/officeDocument/2006/math" xmlns:v="urn:schemas-microsoft-com:vml" xmlns:wp14="http://schemas.microsoft.com/office/word/2010/wordprocessingDrawing" xmlns:wp="http://schemas.openxmlformats.org/drawingml/2006/wordprocessingDrawing" xmlns:w10="urn:schemas-microsoft-com:office:word" xmlns:w="http://schemas.openxmlformats.org/wordprocessingml/2006/main" xmlns:w14="http://schemas.microsoft.com/office/word/2010/wordml" xmlns:w15="http://schemas.microsoft.com/office/word/2012/wordml" xmlns:w16cex="http://schemas.microsoft.com/office/word/2018/wordml/cex" xmlns:w16cid="http://schemas.microsoft.com/office/word/2016/wordml/cid" xmlns:w16="http://schemas.microsoft.com/office/word/2018/wordml" xmlns:w16sdtdh="http://schemas.microsoft.com/office/word/2020/wordml/sdtdatahash" xmlns:w16se="http://schemas.microsoft.com/office/word/2015/wordml/symex" xmlns:wpg="http://schemas.microsoft.com/office/word/2010/wordprocessingGroup" xmlns:wpi="http://schemas.microsoft.com/office/word/2010/wordprocessingInk" xmlns:wne="http://schemas.microsoft.com/office/word/2006/wordml" xmlns:wps="http://schemas.microsoft.com/office/word/2010/wordprocessingShape" mc:Ignorable="w14 w15 w16se w16cid w16 w16cex w16sdtdh wp14">
   <w:body>
+    <w:p>
+      <w:pPr>
+        <w:rPr>
+          <w:lang w:val="es-ES"/>
+        </w:rPr>
+      </w:pPr>
+      <w:r>
+        <w:rPr>
+          <w:lang w:val="es-ES"/>
+        </w:rPr>
+        <w:t>alias &lt;aliasName&gt;=”comando que tendrá ese alias”</w:t>
+      </w:r>
+    </w:p>
     <w:p>
       <w:pPr>
         <w:pStyle w:val="Prrafodelista"/>
@@ -162,19 +175,6 @@
         <w:rPr>
           <w:lang w:val="es-ES"/>
         </w:rPr>
-        <w:t>alias &lt;aliasName&gt;=”comando que tendrá ese alias”</w:t>
-      </w:r>
-    </w:p>
-    <w:p>
-      <w:pPr>
-        <w:rPr>
-          <w:lang w:val="es-ES"/>
-        </w:rPr>
-      </w:pPr>
-      <w:r>
-        <w:rPr>
-          <w:lang w:val="es-ES"/>
-        </w:rPr>
         <w:t>git show (Mostrar ultimo cambio)</w:t>
       </w:r>
     </w:p>
@@ -188,7 +188,58 @@
         <w:rPr>
           <w:lang w:val="es-ES"/>
         </w:rPr>
+        <w:t>git config - -global alias.&lt;nameAlias&gt; “código” (alias para codigo de git)</w:t>
+      </w:r>
+    </w:p>
+    <w:p>
+      <w:pPr>
+        <w:rPr>
+          <w:lang w:val="es-ES"/>
+        </w:rPr>
+      </w:pPr>
+      <w:r>
+        <w:rPr>
+          <w:lang w:val="es-ES"/>
+        </w:rPr>
+        <w:t xml:space="preserve">git </w:t>
+      </w:r>
+      <w:r>
+        <w:rPr>
+          <w:lang w:val="es-ES"/>
+        </w:rPr>
+        <w:t>reflog (tiene el historial completo de lo que hago)</w:t>
+      </w:r>
+    </w:p>
+    <w:p>
+      <w:pPr>
+        <w:rPr>
+          <w:lang w:val="es-ES"/>
+        </w:rPr>
+      </w:pPr>
+      <w:r>
+        <w:rPr>
+          <w:lang w:val="es-ES"/>
+        </w:rPr>
         <w:t>git commit -m “Mensaje” (Subir a repositorio)</w:t>
+      </w:r>
+    </w:p>
+    <w:p>
+      <w:pPr>
+        <w:rPr>
+          <w:lang w:val="es-ES"/>
+        </w:rPr>
+      </w:pPr>
+      <w:r>
+        <w:rPr>
+          <w:lang w:val="es-ES"/>
+        </w:rPr>
+        <w:t>Git commit - -amend</w:t>
+      </w:r>
+      <w:r>
+        <w:rPr>
+          <w:lang w:val="es-ES"/>
+        </w:rPr>
+        <w:t xml:space="preserve"> (resubir commit)</w:t>
       </w:r>
     </w:p>
     <w:p>
@@ -573,7 +624,6 @@
         <w:rPr>
           <w:lang w:val="es-ES"/>
         </w:rPr>
-        <w:lastRenderedPageBreak/>
         <w:t>git swich -c &lt;Nombre nueva rama&gt; (Guardar los cambios hechos del checkout(en la rama temporal) para poder hacerle merge a la rama principal)</w:t>
       </w:r>
     </w:p>
@@ -614,7 +664,19 @@
         <w:rPr>
           <w:lang w:val="es-ES"/>
         </w:rPr>
-        <w:t>git Branch -d &lt;rama&gt; (Borrar Rama)</w:t>
+        <w:t>git Branch -</w:t>
+      </w:r>
+      <w:r>
+        <w:rPr>
+          <w:lang w:val="es-ES"/>
+        </w:rPr>
+        <w:t>D</w:t>
+      </w:r>
+      <w:r>
+        <w:rPr>
+          <w:lang w:val="es-ES"/>
+        </w:rPr>
+        <w:t xml:space="preserve"> &lt;rama&gt; (Borrar Rama)</w:t>
       </w:r>
     </w:p>
     <w:p>
@@ -628,6 +690,32 @@
           <w:lang w:val="es-ES"/>
         </w:rPr>
         <w:t>git Branch -m &lt;oldName&gt; &lt;newName&gt;</w:t>
+      </w:r>
+    </w:p>
+    <w:p>
+      <w:pPr>
+        <w:rPr>
+          <w:lang w:val="es-ES"/>
+        </w:rPr>
+      </w:pPr>
+      <w:r>
+        <w:rPr>
+          <w:lang w:val="es-ES"/>
+        </w:rPr>
+        <w:t>git branch -r (ver ramas remotas)</w:t>
+      </w:r>
+    </w:p>
+    <w:p>
+      <w:pPr>
+        <w:rPr>
+          <w:lang w:val="es-ES"/>
+        </w:rPr>
+      </w:pPr>
+      <w:r>
+        <w:rPr>
+          <w:lang w:val="es-ES"/>
+        </w:rPr>
+        <w:t>git Branch -a (ver todas las ramas)</w:t>
       </w:r>
     </w:p>
     <w:p>
@@ -942,6 +1030,7 @@
         <w:rPr>
           <w:lang w:val="es-ES"/>
         </w:rPr>
+        <w:lastRenderedPageBreak/>
         <w:t>Git tag(visualizar tags)</w:t>
       </w:r>
     </w:p>
@@ -994,8 +1083,376 @@
         <w:rPr>
           <w:lang w:val="es-ES"/>
         </w:rPr>
+        <w:t>Al clonar un repositorio ajeno me tienen que agregar a colaboradores con username preferiblemente</w:t>
+      </w:r>
+    </w:p>
+    <w:p>
+      <w:pPr>
+        <w:pStyle w:val="Ttulo2"/>
+        <w:rPr>
+          <w:lang w:val="es-ES"/>
+        </w:rPr>
+      </w:pPr>
+      <w:r>
+        <w:rPr>
+          <w:lang w:val="es-ES"/>
+        </w:rPr>
+        <w:t>Pull Requests</w:t>
+      </w:r>
+      <w:r>
+        <w:rPr>
+          <w:lang w:val="es-ES"/>
+        </w:rPr>
+        <w:t xml:space="preserve"> (Lo hace el DevOps)</w:t>
+      </w:r>
+    </w:p>
+    <w:p>
+      <w:pPr>
+        <w:rPr>
+          <w:lang w:val="es-ES"/>
+        </w:rPr>
+      </w:pPr>
+      <w:r>
+        <w:rPr>
+          <w:lang w:val="es-ES"/>
+        </w:rPr>
+        <w:t>Estado Intermedio antes de enviar un merge, es una característica de github(sitio web) no de git</w:t>
+      </w:r>
+    </w:p>
+    <w:p>
+      <w:pPr>
+        <w:rPr>
+          <w:lang w:val="es-ES"/>
+        </w:rPr>
+      </w:pPr>
+      <w:r>
+        <w:rPr>
+          <w:lang w:val="es-ES"/>
+        </w:rPr>
+        <w:t>Creando una rama aparte, se hacen cambios, se envían al origin , github indica si se puede hacer un pull request(merge) a la rama main usando “compare and pull request”</w:t>
+      </w:r>
+      <w:r>
+        <w:rPr>
+          <w:lang w:val="es-ES"/>
+        </w:rPr>
+        <w:t>. No ejecuta el merge de por si</w:t>
+      </w:r>
+    </w:p>
+    <w:p>
+      <w:pPr>
+        <w:rPr>
+          <w:lang w:val="es-ES"/>
+        </w:rPr>
+      </w:pPr>
+      <w:r>
+        <w:rPr>
+          <w:lang w:val="es-ES"/>
+        </w:rPr>
+        <w:t>Se puede asignar ese pull a alguien mas, decirle que otro que lo revise, colocarle etiquetas, milenstons que son como objetivos</w:t>
+      </w:r>
+    </w:p>
+    <w:p>
+      <w:pPr>
+        <w:pStyle w:val="Ttulo3"/>
+        <w:rPr>
+          <w:lang w:val="es-ES"/>
+        </w:rPr>
+      </w:pPr>
+      <w:r>
+        <w:rPr>
+          <w:lang w:val="es-ES"/>
+        </w:rPr>
+        <w:t>Para colaborar a proyectos ajenos (Codigo abierto por ejemplo, nada mas publicos)</w:t>
+      </w:r>
+    </w:p>
+    <w:p>
+      <w:pPr>
+        <w:rPr>
+          <w:lang w:val="es-ES"/>
+        </w:rPr>
+      </w:pPr>
+      <w:r>
+        <w:rPr>
+          <w:lang w:val="es-ES"/>
+        </w:rPr>
+        <w:t>Fork al proyecto, git clone</w:t>
+      </w:r>
+      <w:r>
+        <w:rPr>
+          <w:lang w:val="es-ES"/>
+        </w:rPr>
+        <w:t>, hacer el push</w:t>
+      </w:r>
+      <w:r>
+        <w:rPr>
+          <w:lang w:val="es-ES"/>
+        </w:rPr>
+        <w:t xml:space="preserve">, luego hacer un newPullRequest y creamos un pullrequests. El dueño puede aprobar el merge y hacer merge el mismo. El fork se queda atrás y </w:t>
+      </w:r>
+    </w:p>
+    <w:p>
+      <w:pPr>
+        <w:rPr>
+          <w:lang w:val="es-ES"/>
+        </w:rPr>
+      </w:pPr>
+      <w:r>
+        <w:rPr>
+          <w:lang w:val="es-ES"/>
+        </w:rPr>
+        <w:t>Se puede</w:t>
+      </w:r>
+      <w:r>
+        <w:rPr>
+          <w:lang w:val="es-ES"/>
+        </w:rPr>
+        <w:t xml:space="preserve"> actualizar</w:t>
+      </w:r>
+      <w:r>
+        <w:rPr>
+          <w:lang w:val="es-ES"/>
+        </w:rPr>
+        <w:t xml:space="preserve"> desde github creando un pull requests desde el fork y hacer todo el proceso del merge y esas cosas</w:t>
+      </w:r>
+    </w:p>
+    <w:p>
+      <w:pPr>
+        <w:rPr>
+          <w:lang w:val="es-ES"/>
+        </w:rPr>
+      </w:pPr>
+      <w:r>
+        <w:rPr>
+          <w:lang w:val="es-ES"/>
+        </w:rPr>
+        <w:t>O se puede crear otro remoto(git remote add se puede llamar upstream) que se traiga los cambios del proyecto original</w:t>
+      </w:r>
+    </w:p>
+    <w:p>
+      <w:pPr>
+        <w:pStyle w:val="Ttulo2"/>
+        <w:rPr>
+          <w:lang w:val="es-ES"/>
+        </w:rPr>
+      </w:pPr>
+      <w:r>
+        <w:rPr>
+          <w:lang w:val="es-ES"/>
+        </w:rPr>
+        <w:t>Correccion de Errores</w:t>
+      </w:r>
+    </w:p>
+    <w:p>
+      <w:pPr>
+        <w:rPr>
+          <w:lang w:val="es-ES"/>
+        </w:rPr>
+      </w:pPr>
+      <w:r>
+        <w:rPr>
+          <w:lang w:val="es-ES"/>
+        </w:rPr>
+        <w:t>Solo se hace en el local, nunca en el repositorio</w:t>
+      </w:r>
+    </w:p>
+    <w:p>
+      <w:pPr>
+        <w:rPr>
+          <w:lang w:val="es-ES"/>
+        </w:rPr>
+      </w:pPr>
+      <w:r>
+        <w:rPr>
+          <w:lang w:val="es-ES"/>
+        </w:rPr>
+        <w:t>Creamos una rama exp</w:t>
+      </w:r>
+    </w:p>
+    <w:p>
+      <w:pPr>
+        <w:rPr>
+          <w:lang w:val="es-ES"/>
+        </w:rPr>
+      </w:pPr>
+      <w:r>
+        <w:rPr>
+          <w:lang w:val="es-ES"/>
+        </w:rPr>
+        <w:t>Git Branch exp   ------ hacemos los cambios</w:t>
+      </w:r>
+    </w:p>
+    <w:p>
+      <w:pPr>
+        <w:rPr>
+          <w:lang w:val="es-ES"/>
+        </w:rPr>
+      </w:pPr>
+      <w:r>
+        <w:rPr>
+          <w:lang w:val="es-ES"/>
+        </w:rPr>
+        <w:t>Primero se hace en la rama que creamos ósea si estamos en “ej: exp”:</w:t>
+      </w:r>
+      <w:r>
+        <w:rPr>
+          <w:lang w:val="es-ES"/>
+        </w:rPr>
+        <w:t xml:space="preserve"> independientemente si se modifico main</w:t>
+      </w:r>
+    </w:p>
+    <w:p>
+      <w:pPr>
+        <w:rPr>
+          <w:lang w:val="es-ES"/>
+        </w:rPr>
+      </w:pPr>
+      <w:r>
+        <w:rPr>
+          <w:lang w:val="es-ES"/>
+        </w:rPr>
+        <w:t>Git rebase</w:t>
+      </w:r>
+      <w:r>
+        <w:rPr>
+          <w:lang w:val="es-ES"/>
+        </w:rPr>
+        <w:t xml:space="preserve"> main</w:t>
+      </w:r>
+      <w:r>
+        <w:rPr>
+          <w:lang w:val="es-ES"/>
+        </w:rPr>
+        <w:t>, Corregir los Conflictos usando git rebase - -continue y git add .</w:t>
+      </w:r>
+    </w:p>
+    <w:p>
+      <w:pPr>
+        <w:rPr>
+          <w:lang w:val="es-ES"/>
+        </w:rPr>
+      </w:pPr>
+      <w:r>
+        <w:rPr>
+          <w:lang w:val="es-ES"/>
+        </w:rPr>
+        <w:t>Y luego hacerlo en la rama main Git rebase main</w:t>
+      </w:r>
+    </w:p>
+    <w:p>
+      <w:pPr>
+        <w:pStyle w:val="Ttulo2"/>
+        <w:rPr>
+          <w:lang w:val="es-ES"/>
+        </w:rPr>
+      </w:pPr>
+      <w:r>
+        <w:rPr>
+          <w:lang w:val="es-ES"/>
+        </w:rPr>
+        <w:t>Git Stash</w:t>
+      </w:r>
+      <w:r>
+        <w:rPr>
+          <w:lang w:val="es-ES"/>
+        </w:rPr>
+        <w:t>(Sirve para probar cosas simples, entre otros)</w:t>
+      </w:r>
+    </w:p>
+    <w:p>
+      <w:pPr>
+        <w:rPr>
+          <w:lang w:val="es-ES"/>
+        </w:rPr>
+      </w:pPr>
+      <w:r>
+        <w:rPr>
+          <w:lang w:val="es-ES"/>
+        </w:rPr>
+        <w:t>Guardar Cambios que hice en un lugar temporal antes de hacer un add</w:t>
+      </w:r>
+    </w:p>
+    <w:p>
+      <w:pPr>
+        <w:rPr>
+          <w:lang w:val="es-ES"/>
+        </w:rPr>
+      </w:pPr>
+      <w:r>
+        <w:rPr>
+          <w:lang w:val="es-ES"/>
+        </w:rPr>
+        <w:t>Git stash(quitara los cambios y los guardara en el stash)</w:t>
+      </w:r>
+    </w:p>
+    <w:p>
+      <w:pPr>
+        <w:rPr>
+          <w:lang w:val="es-ES"/>
+        </w:rPr>
+      </w:pPr>
+      <w:r>
+        <w:rPr>
+          <w:lang w:val="es-ES"/>
+        </w:rPr>
+        <w:t>Git stash list(listar los stash)</w:t>
+      </w:r>
+    </w:p>
+    <w:p>
+      <w:pPr>
+        <w:rPr>
+          <w:lang w:val="es-ES"/>
+        </w:rPr>
+      </w:pPr>
+      <w:r>
+        <w:rPr>
+          <w:lang w:val="es-ES"/>
+        </w:rPr>
+        <w:t>Git stash pop (volver a aplicar los cambios)</w:t>
+      </w:r>
+    </w:p>
+    <w:p>
+      <w:pPr>
+        <w:rPr>
+          <w:lang w:val="es-ES"/>
+        </w:rPr>
+      </w:pPr>
+      <w:r>
+        <w:rPr>
+          <w:lang w:val="es-ES"/>
+        </w:rPr>
+        <w:t>Git stash drop()</w:t>
+      </w:r>
+    </w:p>
+    <w:p>
+      <w:pPr>
+        <w:rPr>
+          <w:lang w:val="es-ES"/>
+        </w:rPr>
+      </w:pPr>
+      <w:r>
+        <w:rPr>
+          <w:lang w:val="es-ES"/>
+        </w:rPr>
         <w:lastRenderedPageBreak/>
-        <w:t>Al clonar un repositorio ajeno me tienen que agregar a colaboradores con username preferiblemente</w:t>
+        <w:t>Git stash Branch &lt;nombreRama&gt;(esto, después de hacer git stash, creara</w:t>
+      </w:r>
+      <w:r>
+        <w:rPr>
+          <w:lang w:val="es-ES"/>
+        </w:rPr>
+        <w:t xml:space="preserve"> un branch con ese cambio</w:t>
+      </w:r>
+      <w:r>
+        <w:rPr>
+          <w:lang w:val="es-ES"/>
+        </w:rPr>
+        <w:t>)</w:t>
+      </w:r>
+      <w:r>
+        <w:rPr>
+          <w:lang w:val="es-ES"/>
+        </w:rPr>
+        <w:t xml:space="preserve"> si no lo guardo en el branch que cree, dejara el cambio fuera de staging en la rama main</w:t>
       </w:r>
     </w:p>
     <w:p>
@@ -1009,135 +1466,33 @@
         <w:rPr>
           <w:lang w:val="es-ES"/>
         </w:rPr>
-        <w:t>Pull Requests</w:t>
-      </w:r>
-      <w:r>
-        <w:rPr>
-          <w:lang w:val="es-ES"/>
-        </w:rPr>
-        <w:t xml:space="preserve"> (Lo hace el DevOps)</w:t>
-      </w:r>
-    </w:p>
-    <w:p>
-      <w:pPr>
-        <w:rPr>
-          <w:lang w:val="es-ES"/>
-        </w:rPr>
-      </w:pPr>
-      <w:r>
-        <w:rPr>
-          <w:lang w:val="es-ES"/>
-        </w:rPr>
-        <w:t>Estado Intermedio antes de enviar un merge, es una característica de github(sitio web) no de git</w:t>
-      </w:r>
-    </w:p>
-    <w:p>
-      <w:pPr>
-        <w:rPr>
-          <w:lang w:val="es-ES"/>
-        </w:rPr>
-      </w:pPr>
-      <w:r>
-        <w:rPr>
-          <w:lang w:val="es-ES"/>
-        </w:rPr>
-        <w:t>Creando una rama aparte, se hacen cambios, se envían al origin , github indica si se puede hacer un pull request(merge) a la rama main usando “compare and pull request”</w:t>
-      </w:r>
-      <w:r>
-        <w:rPr>
-          <w:lang w:val="es-ES"/>
-        </w:rPr>
-        <w:t>. No ejecuta el merge de por si</w:t>
-      </w:r>
-    </w:p>
-    <w:p>
-      <w:pPr>
-        <w:rPr>
-          <w:lang w:val="es-ES"/>
-        </w:rPr>
-      </w:pPr>
-      <w:r>
-        <w:rPr>
-          <w:lang w:val="es-ES"/>
-        </w:rPr>
-        <w:t>Se puede asignar ese pull a alguien mas, decirle que otro que lo revise, colocarle etiquetas, milenstons que son como objetivos</w:t>
-      </w:r>
-    </w:p>
-    <w:p>
-      <w:pPr>
-        <w:pStyle w:val="Ttulo3"/>
-        <w:rPr>
-          <w:lang w:val="es-ES"/>
-        </w:rPr>
-      </w:pPr>
-      <w:r>
-        <w:rPr>
-          <w:lang w:val="es-ES"/>
-        </w:rPr>
-        <w:t>Para colaborar a proyectos ajenos (Codigo abierto por ejemplo, nada mas publicos)</w:t>
-      </w:r>
-    </w:p>
-    <w:p>
-      <w:pPr>
-        <w:rPr>
-          <w:lang w:val="es-ES"/>
-        </w:rPr>
-      </w:pPr>
-      <w:r>
-        <w:rPr>
-          <w:lang w:val="es-ES"/>
-        </w:rPr>
-        <w:t>Fork al proyecto, git clone</w:t>
-      </w:r>
-      <w:r>
-        <w:rPr>
-          <w:lang w:val="es-ES"/>
-        </w:rPr>
-        <w:t>, hacer el push</w:t>
-      </w:r>
-      <w:r>
-        <w:rPr>
-          <w:lang w:val="es-ES"/>
-        </w:rPr>
-        <w:t xml:space="preserve">, luego hacer un newPullRequest y creamos un pullrequests. El dueño puede aprobar el merge y hacer merge el mismo. El fork se queda atrás y </w:t>
-      </w:r>
-    </w:p>
-    <w:p>
-      <w:pPr>
-        <w:rPr>
-          <w:lang w:val="es-ES"/>
-        </w:rPr>
-      </w:pPr>
-      <w:r>
-        <w:rPr>
-          <w:lang w:val="es-ES"/>
-        </w:rPr>
-        <w:t>Se puede</w:t>
-      </w:r>
-      <w:r>
-        <w:rPr>
-          <w:lang w:val="es-ES"/>
-        </w:rPr>
-        <w:t xml:space="preserve"> actualizar</w:t>
-      </w:r>
-      <w:r>
-        <w:rPr>
-          <w:lang w:val="es-ES"/>
-        </w:rPr>
-        <w:t xml:space="preserve"> desde github creando un pull requests desde el fork y hacer todo el proceso del merge y esas cosas</w:t>
-      </w:r>
-    </w:p>
-    <w:p>
-      <w:pPr>
-        <w:rPr>
-          <w:lang w:val="es-ES"/>
-        </w:rPr>
-      </w:pPr>
-      <w:r>
-        <w:rPr>
-          <w:lang w:val="es-ES"/>
-        </w:rPr>
-        <w:t>O se puede crear otro remoto(git remote add se puede llamar upstream) que se traiga los cambios del proyecto original</w:t>
+        <w:t>Git Clean</w:t>
+      </w:r>
+    </w:p>
+    <w:p>
+      <w:pPr>
+        <w:rPr>
+          <w:lang w:val="es-ES"/>
+        </w:rPr>
+      </w:pPr>
+      <w:r>
+        <w:rPr>
+          <w:lang w:val="es-ES"/>
+        </w:rPr>
+        <w:t>Git clean - -dry-clean simulara lo que va a eliminar</w:t>
+      </w:r>
+    </w:p>
+    <w:p>
+      <w:pPr>
+        <w:rPr>
+          <w:lang w:val="es-ES"/>
+        </w:rPr>
+      </w:pPr>
+      <w:r>
+        <w:rPr>
+          <w:lang w:val="es-ES"/>
+        </w:rPr>
+        <w:t>Git clean -f borrara lo que simulo</w:t>
       </w:r>
     </w:p>
     <w:p>
@@ -1151,39 +1506,268 @@
         <w:rPr>
           <w:lang w:val="es-ES"/>
         </w:rPr>
-        <w:t>Correccion de Errores</w:t>
-      </w:r>
-      <w:r>
-        <w:rPr>
-          <w:lang w:val="es-ES"/>
-        </w:rPr>
-        <w:tab/>
-      </w:r>
-    </w:p>
-    <w:p>
-      <w:pPr>
-        <w:rPr>
-          <w:lang w:val="es-ES"/>
-        </w:rPr>
-      </w:pPr>
-      <w:r>
-        <w:rPr>
-          <w:lang w:val="es-ES"/>
-        </w:rPr>
-        <w:t>Git rebase</w:t>
-      </w:r>
-    </w:p>
-    <w:p>
-      <w:pPr>
-        <w:rPr>
-          <w:lang w:val="es-ES"/>
-        </w:rPr>
-      </w:pPr>
-      <w:r>
-        <w:rPr>
-          <w:lang w:val="es-ES"/>
-        </w:rPr>
-        <w:t>Git commit - -amend</w:t>
+        <w:t>Git Cherry-pick</w:t>
+      </w:r>
+    </w:p>
+    <w:p>
+      <w:pPr>
+        <w:rPr>
+          <w:lang w:val="es-ES"/>
+        </w:rPr>
+      </w:pPr>
+      <w:r>
+        <w:rPr>
+          <w:lang w:val="es-ES"/>
+        </w:rPr>
+        <w:t xml:space="preserve">Sirve para traer commits viejos de otras ramas a la rama </w:t>
+      </w:r>
+      <w:r>
+        <w:rPr>
+          <w:lang w:val="es-ES"/>
+        </w:rPr>
+        <w:t>en donde lo necesito</w:t>
+      </w:r>
+    </w:p>
+    <w:p>
+      <w:pPr>
+        <w:rPr>
+          <w:lang w:val="es-ES"/>
+        </w:rPr>
+      </w:pPr>
+      <w:r>
+        <w:rPr>
+          <w:lang w:val="es-ES"/>
+        </w:rPr>
+        <w:t xml:space="preserve">Git Cherry-pick </w:t>
+      </w:r>
+      <w:r>
+        <w:rPr>
+          <w:lang w:val="es-ES"/>
+        </w:rPr>
+        <w:t>&lt;n°Commit del cambio&gt; esto hacerlo en la rama en donde quieres que se aplique el cambio</w:t>
+      </w:r>
+    </w:p>
+    <w:p>
+      <w:pPr>
+        <w:rPr>
+          <w:lang w:val="es-ES"/>
+        </w:rPr>
+      </w:pPr>
+    </w:p>
+    <w:p>
+      <w:pPr>
+        <w:pStyle w:val="Ttulo2"/>
+        <w:rPr>
+          <w:lang w:val="es-ES"/>
+        </w:rPr>
+      </w:pPr>
+      <w:r>
+        <w:rPr>
+          <w:lang w:val="es-ES"/>
+        </w:rPr>
+        <w:t>Otros usos de Git</w:t>
+      </w:r>
+    </w:p>
+    <w:p>
+      <w:pPr>
+        <w:rPr>
+          <w:lang w:val="es-ES"/>
+        </w:rPr>
+      </w:pPr>
+      <w:r>
+        <w:rPr>
+          <w:lang w:val="es-ES"/>
+        </w:rPr>
+        <w:t>Git grep &lt;palabra&gt; (buscara la palabra en el proyecto)</w:t>
+      </w:r>
+    </w:p>
+    <w:p>
+      <w:pPr>
+        <w:rPr>
+          <w:lang w:val="es-ES"/>
+        </w:rPr>
+      </w:pPr>
+      <w:r>
+        <w:rPr>
+          <w:lang w:val="es-ES"/>
+        </w:rPr>
+        <w:t>-n línea exacta</w:t>
+      </w:r>
+    </w:p>
+    <w:p>
+      <w:pPr>
+        <w:rPr>
+          <w:lang w:val="es-ES"/>
+        </w:rPr>
+      </w:pPr>
+      <w:r>
+        <w:rPr>
+          <w:lang w:val="es-ES"/>
+        </w:rPr>
+        <w:t>-c cantidad de veces</w:t>
+      </w:r>
+    </w:p>
+    <w:p>
+      <w:pPr>
+        <w:rPr>
+          <w:lang w:val="es-ES"/>
+        </w:rPr>
+      </w:pPr>
+      <w:r>
+        <w:rPr>
+          <w:lang w:val="es-ES"/>
+        </w:rPr>
+        <w:t>Para errores de sintaxis usa “”</w:t>
+      </w:r>
+    </w:p>
+    <w:p>
+      <w:pPr>
+        <w:rPr>
+          <w:lang w:val="es-ES"/>
+        </w:rPr>
+      </w:pPr>
+      <w:r>
+        <w:rPr>
+          <w:lang w:val="es-ES"/>
+        </w:rPr>
+        <w:t>Git log -S “palabra” (buscara la palabra en el commit)</w:t>
+      </w:r>
+    </w:p>
+    <w:p>
+      <w:pPr>
+        <w:rPr>
+          <w:lang w:val="es-ES"/>
+        </w:rPr>
+      </w:pPr>
+      <w:r>
+        <w:rPr>
+          <w:lang w:val="es-ES"/>
+        </w:rPr>
+        <w:t>Git shortlog (diseñado pata ver commits que hace cada miembro del equipo)</w:t>
+      </w:r>
+    </w:p>
+    <w:p>
+      <w:pPr>
+        <w:rPr>
+          <w:lang w:val="es-ES"/>
+        </w:rPr>
+      </w:pPr>
+      <w:r>
+        <w:rPr>
+          <w:lang w:val="es-ES"/>
+        </w:rPr>
+        <w:t>-sn (personas que hacen los commits)</w:t>
+      </w:r>
+    </w:p>
+    <w:p>
+      <w:pPr>
+        <w:rPr>
+          <w:lang w:val="es-ES"/>
+        </w:rPr>
+      </w:pPr>
+      <w:r>
+        <w:rPr>
+          <w:lang w:val="es-ES"/>
+        </w:rPr>
+        <w:t>- - all (todos los commits)</w:t>
+      </w:r>
+    </w:p>
+    <w:p>
+      <w:pPr>
+        <w:rPr>
+          <w:lang w:val="es-ES"/>
+        </w:rPr>
+      </w:pPr>
+      <w:r>
+        <w:rPr>
+          <w:lang w:val="es-ES"/>
+        </w:rPr>
+        <w:t>- -no-merges(no incluyas los merges)</w:t>
+      </w:r>
+    </w:p>
+    <w:p>
+      <w:pPr>
+        <w:rPr>
+          <w:lang w:val="es-ES"/>
+        </w:rPr>
+      </w:pPr>
+      <w:r>
+        <w:rPr>
+          <w:lang w:val="es-ES"/>
+        </w:rPr>
+        <w:t>Git blame &lt;archivo&gt; (ver quien hizo cambios en cada línea)</w:t>
+      </w:r>
+    </w:p>
+    <w:p>
+      <w:pPr>
+        <w:rPr>
+          <w:lang w:val="es-ES"/>
+        </w:rPr>
+      </w:pPr>
+      <w:r>
+        <w:rPr>
+          <w:lang w:val="es-ES"/>
+        </w:rPr>
+        <w:t>-L &lt;n°linea menor&gt;,&lt;n° línea mayor&gt;</w:t>
+      </w:r>
+    </w:p>
+    <w:p>
+      <w:pPr>
+        <w:rPr>
+          <w:lang w:val="es-ES"/>
+        </w:rPr>
+      </w:pPr>
+      <w:r>
+        <w:rPr>
+          <w:lang w:val="es-ES"/>
+        </w:rPr>
+        <w:t>-c mas formato</w:t>
+      </w:r>
+    </w:p>
+    <w:p>
+      <w:pPr>
+        <w:rPr>
+          <w:lang w:val="es-ES"/>
+        </w:rPr>
+      </w:pPr>
+      <w:r>
+        <w:rPr>
+          <w:lang w:val="es-ES"/>
+        </w:rPr>
+        <w:t>Git &lt;comando&gt; - -help manual del comando</w:t>
+      </w:r>
+    </w:p>
+    <w:p>
+      <w:pPr>
+        <w:pStyle w:val="Ttulo2"/>
+        <w:rPr>
+          <w:lang w:val="es-ES"/>
+        </w:rPr>
+      </w:pPr>
+      <w:r>
+        <w:rPr>
+          <w:lang w:val="es-ES"/>
+        </w:rPr>
+        <w:t>GitHub Pages</w:t>
+      </w:r>
+    </w:p>
+    <w:p>
+      <w:pPr>
+        <w:rPr>
+          <w:lang w:val="es-ES"/>
+        </w:rPr>
+      </w:pPr>
+      <w:r>
+        <w:rPr>
+          <w:lang w:val="es-ES"/>
+        </w:rPr>
+        <w:t>Crear repositorio nuevo para una pagina(Publico)</w:t>
+      </w:r>
+      <w:r>
+        <w:rPr>
+          <w:lang w:val="es-ES"/>
+        </w:rPr>
+        <w:t xml:space="preserve"> colocar &lt;nombreUser&gt;.github.io para que use la pagina base</w:t>
       </w:r>
     </w:p>
     <w:p>

</xml_diff>